<commit_message>
Update the game scheme
</commit_message>
<xml_diff>
--- a/Documentation/Schrodinger's Pets.docx
+++ b/Documentation/Schrodinger's Pets.docx
@@ -1312,23 +1312,7 @@
           <w:sz w:val="28"/>
           <w:szCs w:val="28"/>
         </w:rPr>
-        <w:t xml:space="preserve"> I wrote the fuction that checks if a block is in bounds. </w:t>
-      </w:r>
-      <w:proofErr w:type="gramStart"/>
-      <w:r>
-        <w:rPr>
-          <w:sz w:val="28"/>
-          <w:szCs w:val="28"/>
-        </w:rPr>
-        <w:t>Also</w:t>
-      </w:r>
-      <w:proofErr w:type="gramEnd"/>
-      <w:r>
-        <w:rPr>
-          <w:sz w:val="28"/>
-          <w:szCs w:val="28"/>
-        </w:rPr>
-        <w:t xml:space="preserve"> the documentation and presentation are my job.</w:t>
+        <w:t xml:space="preserve"> I wrote the fuction that checks if a block is in bounds. Also the documentation and presentation are my job.</w:t>
       </w:r>
     </w:p>
     <w:p>
@@ -1448,23 +1432,7 @@
           <w:sz w:val="28"/>
           <w:szCs w:val="28"/>
         </w:rPr>
-        <w:t xml:space="preserve"> </w:t>
-      </w:r>
-      <w:proofErr w:type="gramStart"/>
-      <w:r>
-        <w:rPr>
-          <w:sz w:val="28"/>
-          <w:szCs w:val="28"/>
-        </w:rPr>
-        <w:t>Also</w:t>
-      </w:r>
-      <w:proofErr w:type="gramEnd"/>
-      <w:r>
-        <w:rPr>
-          <w:sz w:val="28"/>
-          <w:szCs w:val="28"/>
-        </w:rPr>
-        <w:t xml:space="preserve"> I did the QA documentation.</w:t>
+        <w:t xml:space="preserve"> Also I did the QA documentation.</w:t>
       </w:r>
     </w:p>
     <w:p>
@@ -1507,23 +1475,7 @@
           <w:sz w:val="28"/>
           <w:szCs w:val="28"/>
         </w:rPr>
-        <w:t xml:space="preserve">: I wrote a part of main </w:t>
-      </w:r>
-      <w:proofErr w:type="gramStart"/>
-      <w:r>
-        <w:rPr>
-          <w:sz w:val="28"/>
-          <w:szCs w:val="28"/>
-        </w:rPr>
-        <w:t>function</w:t>
-      </w:r>
-      <w:proofErr w:type="gramEnd"/>
-      <w:r>
-        <w:rPr>
-          <w:sz w:val="28"/>
-          <w:szCs w:val="28"/>
-        </w:rPr>
-        <w:t xml:space="preserve"> and I improved the code via physics formulas.</w:t>
+        <w:t>: I wrote a part of main function and I improved the code via physics formulas.</w:t>
       </w:r>
     </w:p>
     <w:p>
@@ -1695,23 +1647,7 @@
           <w:sz w:val="28"/>
           <w:szCs w:val="28"/>
         </w:rPr>
-        <w:t xml:space="preserve"> After we formed our team and assigned the roles, we </w:t>
-      </w:r>
-      <w:proofErr w:type="gramStart"/>
-      <w:r>
-        <w:rPr>
-          <w:sz w:val="28"/>
-          <w:szCs w:val="28"/>
-        </w:rPr>
-        <w:t>registered</w:t>
-      </w:r>
-      <w:proofErr w:type="gramEnd"/>
-      <w:r>
-        <w:rPr>
-          <w:sz w:val="28"/>
-          <w:szCs w:val="28"/>
-        </w:rPr>
-        <w:t xml:space="preserve"> and the leader organized when our meetings would take place. Then we discussed our idea</w:t>
+        <w:t xml:space="preserve"> After we formed our team and assigned the roles, we registered and the leader organized when our meetings would take place. Then we discussed our idea</w:t>
       </w:r>
       <w:r>
         <w:rPr>
@@ -1769,39 +1705,7 @@
           <w:sz w:val="28"/>
           <w:szCs w:val="28"/>
         </w:rPr>
-        <w:t xml:space="preserve">- We started our work using Discord as communication platform. We discussed ideas, gave many different suggestions about how each of us sees the final product, came to </w:t>
-      </w:r>
-      <w:proofErr w:type="gramStart"/>
-      <w:r>
-        <w:rPr>
-          <w:sz w:val="28"/>
-          <w:szCs w:val="28"/>
-        </w:rPr>
-        <w:t>consensus</w:t>
-      </w:r>
-      <w:proofErr w:type="gramEnd"/>
-      <w:r>
-        <w:rPr>
-          <w:sz w:val="28"/>
-          <w:szCs w:val="28"/>
-        </w:rPr>
-        <w:t xml:space="preserve"> and started work. We allocated our tasks, each performing the tasks assigned to him on time, helping each other if </w:t>
-      </w:r>
-      <w:proofErr w:type="gramStart"/>
-      <w:r>
-        <w:rPr>
-          <w:sz w:val="28"/>
-          <w:szCs w:val="28"/>
-        </w:rPr>
-        <w:t>necessary</w:t>
-      </w:r>
-      <w:proofErr w:type="gramEnd"/>
-      <w:r>
-        <w:rPr>
-          <w:sz w:val="28"/>
-          <w:szCs w:val="28"/>
-        </w:rPr>
-        <w:t xml:space="preserve"> in the process of work.</w:t>
+        <w:t>- We started our work using Discord as communication platform. We discussed ideas, gave many different suggestions about how each of us sees the final product, came to consensus and started work. We allocated our tasks, each performing the tasks assigned to him on time, helping each other if necessary in the process of work.</w:t>
       </w:r>
     </w:p>
     <w:p>
@@ -1845,23 +1749,7 @@
           <w:sz w:val="28"/>
           <w:szCs w:val="28"/>
         </w:rPr>
-        <w:t xml:space="preserve">- When we decided to </w:t>
-      </w:r>
-      <w:proofErr w:type="gramStart"/>
-      <w:r>
-        <w:rPr>
-          <w:sz w:val="28"/>
-          <w:szCs w:val="28"/>
-        </w:rPr>
-        <w:t>make adjustments to</w:t>
-      </w:r>
-      <w:proofErr w:type="gramEnd"/>
-      <w:r>
-        <w:rPr>
-          <w:sz w:val="28"/>
-          <w:szCs w:val="28"/>
-        </w:rPr>
-        <w:t xml:space="preserve"> a file, we necessarily kept an account of the changes that were occurring in the game. In case of a problem, we would most often return a previous version of the code or find a way to make things work properly.</w:t>
+        <w:t>- When we decided to make adjustments to a file, we necessarily kept an account of the changes that were occurring in the game. In case of a problem, we would most often return a previous version of the code or find a way to make things work properly.</w:t>
       </w:r>
     </w:p>
     <w:p>
@@ -1970,23 +1858,7 @@
           <w:sz w:val="28"/>
           <w:szCs w:val="28"/>
         </w:rPr>
-        <w:t xml:space="preserve">data </w:t>
-      </w:r>
-      <w:proofErr w:type="gramStart"/>
-      <w:r>
-        <w:rPr>
-          <w:sz w:val="28"/>
-          <w:szCs w:val="28"/>
-        </w:rPr>
-        <w:t>types</w:t>
-      </w:r>
-      <w:proofErr w:type="gramEnd"/>
-      <w:r>
-        <w:rPr>
-          <w:sz w:val="28"/>
-          <w:szCs w:val="28"/>
-        </w:rPr>
-        <w:t xml:space="preserve"> variables and pointers.</w:t>
+        <w:t>data types variables and pointers.</w:t>
       </w:r>
       <w:r>
         <w:rPr>
@@ -2007,23 +1879,7 @@
           <w:sz w:val="28"/>
           <w:szCs w:val="28"/>
         </w:rPr>
-        <w:t xml:space="preserve">his helped to better arrange and read. Thanks to external sources, we used </w:t>
-      </w:r>
-      <w:proofErr w:type="gramStart"/>
-      <w:r>
-        <w:rPr>
-          <w:sz w:val="28"/>
-          <w:szCs w:val="28"/>
-        </w:rPr>
-        <w:t>material</w:t>
-      </w:r>
-      <w:proofErr w:type="gramEnd"/>
-      <w:r>
-        <w:rPr>
-          <w:sz w:val="28"/>
-          <w:szCs w:val="28"/>
-        </w:rPr>
-        <w:t xml:space="preserve"> which </w:t>
+        <w:t xml:space="preserve">his helped to better arrange and read. Thanks to external sources, we used material which </w:t>
       </w:r>
       <w:r>
         <w:rPr>
@@ -2182,23 +2038,7 @@
           <w:sz w:val="28"/>
           <w:szCs w:val="28"/>
         </w:rPr>
-        <w:t xml:space="preserve">This is a scheme of our game. We have a menu from where you </w:t>
-      </w:r>
-      <w:proofErr w:type="gramStart"/>
-      <w:r>
-        <w:rPr>
-          <w:sz w:val="28"/>
-          <w:szCs w:val="28"/>
-        </w:rPr>
-        <w:t>are able to</w:t>
-      </w:r>
-      <w:proofErr w:type="gramEnd"/>
-      <w:r>
-        <w:rPr>
-          <w:sz w:val="28"/>
-          <w:szCs w:val="28"/>
-        </w:rPr>
-        <w:t xml:space="preserve"> choose Start, Settings and Help. In the second option you can change the colour of our Tetris. In Help, we described every button’s role.</w:t>
+        <w:t>This is a scheme of our game. We have a menu from where you are able to choose Start, Settings and Help. In the second option you can change the colour of our Tetris. In Help, we described every button’s role.</w:t>
       </w:r>
     </w:p>
     <w:p>
@@ -2252,10 +2092,10 @@
           <w:szCs w:val="28"/>
         </w:rPr>
         <w:drawing>
-          <wp:inline distT="0" distB="0" distL="0" distR="0" wp14:anchorId="3524402D" wp14:editId="607BCCF3">
-            <wp:extent cx="3743405" cy="2011680"/>
-            <wp:effectExtent l="0" t="0" r="9525" b="7620"/>
-            <wp:docPr id="4" name="Picture 4" descr="Diagram&#10;&#10;Description automatically generated"/>
+          <wp:inline distT="0" distB="0" distL="0" distR="0" wp14:anchorId="0D9B4F30" wp14:editId="22E89D17">
+            <wp:extent cx="5943600" cy="3437255"/>
+            <wp:effectExtent l="0" t="0" r="0" b="0"/>
+            <wp:docPr id="3" name="Picture 3" descr="Diagram&#10;&#10;Description automatically generated"/>
             <wp:cNvGraphicFramePr>
               <a:graphicFrameLocks xmlns:a="http://schemas.openxmlformats.org/drawingml/2006/main" noChangeAspect="1"/>
             </wp:cNvGraphicFramePr>
@@ -2263,7 +2103,7 @@
               <a:graphicData uri="http://schemas.openxmlformats.org/drawingml/2006/picture">
                 <pic:pic xmlns:pic="http://schemas.openxmlformats.org/drawingml/2006/picture">
                   <pic:nvPicPr>
-                    <pic:cNvPr id="4" name="Picture 4" descr="Diagram&#10;&#10;Description automatically generated"/>
+                    <pic:cNvPr id="3" name="Picture 3" descr="Diagram&#10;&#10;Description automatically generated"/>
                     <pic:cNvPicPr/>
                   </pic:nvPicPr>
                   <pic:blipFill>
@@ -2275,7 +2115,7 @@
                   <pic:spPr>
                     <a:xfrm>
                       <a:off x="0" y="0"/>
-                      <a:ext cx="3754390" cy="2017583"/>
+                      <a:ext cx="5943600" cy="3437255"/>
                     </a:xfrm>
                     <a:prstGeom prst="rect">
                       <a:avLst/>
@@ -2340,7 +2180,15 @@
           <w:sz w:val="28"/>
           <w:szCs w:val="28"/>
         </w:rPr>
-        <w:t>In conclusion, we can say that we were able to meet our requirements for the project activity. We used the knowledge that we have learned during the hours, but also new ones, because throughout the project activity we learned new and new things. With the help of both Bulgarian and foreign sources, we gathered the necessary information to realize our goal.</w:t>
+        <w:t xml:space="preserve">In conclusion, we can say that we were able to meet our requirements for the project activity. We used the knowledge that we have learned during the hours, but also new ones, because throughout the project activity we </w:t>
+      </w:r>
+      <w:r>
+        <w:rPr>
+          <w:sz w:val="28"/>
+          <w:szCs w:val="28"/>
+        </w:rPr>
+        <w:lastRenderedPageBreak/>
+        <w:t>learned new and new things. With the help of both Bulgarian and foreign sources, we gathered the necessary information to realize our goal.</w:t>
       </w:r>
     </w:p>
     <w:sectPr>

</xml_diff>

<commit_message>
Add a description of functions
</commit_message>
<xml_diff>
--- a/Documentation/Schrodinger's Pets.docx
+++ b/Documentation/Schrodinger's Pets.docx
@@ -553,8 +553,6 @@
             <w:rPr>
               <w:rFonts w:eastAsiaTheme="minorEastAsia"/>
               <w:noProof/>
-              <w:sz w:val="28"/>
-              <w:szCs w:val="28"/>
             </w:rPr>
           </w:pPr>
           <w:r>
@@ -578,51 +576,48 @@
             </w:rPr>
             <w:fldChar w:fldCharType="separate"/>
           </w:r>
-          <w:hyperlink w:anchor="_Toc89300464" w:history="1">
+          <w:hyperlink w:anchor="_Toc89540941" w:history="1">
             <w:r>
               <w:rPr>
                 <w:rStyle w:val="Hyperlink"/>
                 <w:i/>
                 <w:iCs/>
                 <w:noProof/>
-                <w:sz w:val="28"/>
-                <w:szCs w:val="28"/>
               </w:rPr>
               <w:t>1.</w:t>
             </w:r>
             <w:r>
               <w:rPr>
-                <w:rFonts w:eastAsiaTheme="minorEastAsia"/>
-                <w:noProof/>
-                <w:sz w:val="28"/>
-                <w:szCs w:val="28"/>
+                <w:rStyle w:val="Hyperlink"/>
+                <w:noProof/>
+              </w:rPr>
+              <w:t>TE</w:t>
+            </w:r>
+            <w:r>
+              <w:rPr>
+                <w:rStyle w:val="Hyperlink"/>
+                <w:noProof/>
+              </w:rPr>
+              <w:t>A</w:t>
+            </w:r>
+            <w:r>
+              <w:rPr>
+                <w:rStyle w:val="Hyperlink"/>
+                <w:noProof/>
+              </w:rPr>
+              <w:t>M</w:t>
+            </w:r>
+            <w:r>
+              <w:rPr>
+                <w:noProof/>
+                <w:webHidden/>
               </w:rPr>
               <w:tab/>
             </w:r>
             <w:r>
               <w:rPr>
-                <w:rStyle w:val="Hyperlink"/>
-                <w:noProof/>
-                <w:sz w:val="28"/>
-                <w:szCs w:val="28"/>
-              </w:rPr>
-              <w:t>TEAM</w:t>
-            </w:r>
-            <w:r>
-              <w:rPr>
-                <w:noProof/>
-                <w:webHidden/>
-                <w:sz w:val="28"/>
-                <w:szCs w:val="28"/>
-              </w:rPr>
-              <w:tab/>
-            </w:r>
-            <w:r>
-              <w:rPr>
-                <w:noProof/>
-                <w:webHidden/>
-                <w:sz w:val="28"/>
-                <w:szCs w:val="28"/>
+                <w:noProof/>
+                <w:webHidden/>
               </w:rPr>
               <w:fldChar w:fldCharType="begin"/>
             </w:r>
@@ -630,25 +625,19 @@
               <w:rPr>
                 <w:noProof/>
                 <w:webHidden/>
-                <w:sz w:val="28"/>
-                <w:szCs w:val="28"/>
-              </w:rPr>
-              <w:instrText xml:space="preserve"> PAGEREF _Toc89300464 \h </w:instrText>
-            </w:r>
-            <w:r>
-              <w:rPr>
-                <w:noProof/>
-                <w:webHidden/>
-                <w:sz w:val="28"/>
-                <w:szCs w:val="28"/>
-              </w:rPr>
-            </w:r>
-            <w:r>
-              <w:rPr>
-                <w:noProof/>
-                <w:webHidden/>
-                <w:sz w:val="28"/>
-                <w:szCs w:val="28"/>
+              </w:rPr>
+              <w:instrText xml:space="preserve"> PAGEREF _Toc89540941 \h </w:instrText>
+            </w:r>
+            <w:r>
+              <w:rPr>
+                <w:noProof/>
+                <w:webHidden/>
+              </w:rPr>
+            </w:r>
+            <w:r>
+              <w:rPr>
+                <w:noProof/>
+                <w:webHidden/>
               </w:rPr>
               <w:fldChar w:fldCharType="separate"/>
             </w:r>
@@ -656,8 +645,6 @@
               <w:rPr>
                 <w:noProof/>
                 <w:webHidden/>
-                <w:sz w:val="28"/>
-                <w:szCs w:val="28"/>
               </w:rPr>
               <w:t>1</w:t>
             </w:r>
@@ -665,8 +652,6 @@
               <w:rPr>
                 <w:noProof/>
                 <w:webHidden/>
-                <w:sz w:val="28"/>
-                <w:szCs w:val="28"/>
               </w:rPr>
               <w:fldChar w:fldCharType="end"/>
             </w:r>
@@ -682,55 +667,36 @@
             <w:rPr>
               <w:rFonts w:eastAsiaTheme="minorEastAsia"/>
               <w:noProof/>
-              <w:sz w:val="28"/>
-              <w:szCs w:val="28"/>
             </w:rPr>
           </w:pPr>
-          <w:hyperlink w:anchor="_Toc89300465" w:history="1">
+          <w:hyperlink w:anchor="_Toc89540942" w:history="1">
             <w:r>
               <w:rPr>
                 <w:rStyle w:val="Hyperlink"/>
                 <w:i/>
                 <w:iCs/>
                 <w:noProof/>
-                <w:sz w:val="28"/>
-                <w:szCs w:val="28"/>
               </w:rPr>
               <w:t>2.</w:t>
             </w:r>
             <w:r>
               <w:rPr>
-                <w:rFonts w:eastAsiaTheme="minorEastAsia"/>
-                <w:noProof/>
-                <w:sz w:val="28"/>
-                <w:szCs w:val="28"/>
+                <w:rStyle w:val="Hyperlink"/>
+                <w:noProof/>
+              </w:rPr>
+              <w:t>OUR AIM</w:t>
+            </w:r>
+            <w:r>
+              <w:rPr>
+                <w:noProof/>
+                <w:webHidden/>
               </w:rPr>
               <w:tab/>
             </w:r>
             <w:r>
               <w:rPr>
-                <w:rStyle w:val="Hyperlink"/>
-                <w:noProof/>
-                <w:sz w:val="28"/>
-                <w:szCs w:val="28"/>
-              </w:rPr>
-              <w:t>OUR AIM</w:t>
-            </w:r>
-            <w:r>
-              <w:rPr>
-                <w:noProof/>
-                <w:webHidden/>
-                <w:sz w:val="28"/>
-                <w:szCs w:val="28"/>
-              </w:rPr>
-              <w:tab/>
-            </w:r>
-            <w:r>
-              <w:rPr>
-                <w:noProof/>
-                <w:webHidden/>
-                <w:sz w:val="28"/>
-                <w:szCs w:val="28"/>
+                <w:noProof/>
+                <w:webHidden/>
               </w:rPr>
               <w:fldChar w:fldCharType="begin"/>
             </w:r>
@@ -738,25 +704,19 @@
               <w:rPr>
                 <w:noProof/>
                 <w:webHidden/>
-                <w:sz w:val="28"/>
-                <w:szCs w:val="28"/>
-              </w:rPr>
-              <w:instrText xml:space="preserve"> PAGEREF _Toc89300465 \h </w:instrText>
-            </w:r>
-            <w:r>
-              <w:rPr>
-                <w:noProof/>
-                <w:webHidden/>
-                <w:sz w:val="28"/>
-                <w:szCs w:val="28"/>
-              </w:rPr>
-            </w:r>
-            <w:r>
-              <w:rPr>
-                <w:noProof/>
-                <w:webHidden/>
-                <w:sz w:val="28"/>
-                <w:szCs w:val="28"/>
+              </w:rPr>
+              <w:instrText xml:space="preserve"> PAGEREF _Toc89540942 \h </w:instrText>
+            </w:r>
+            <w:r>
+              <w:rPr>
+                <w:noProof/>
+                <w:webHidden/>
+              </w:rPr>
+            </w:r>
+            <w:r>
+              <w:rPr>
+                <w:noProof/>
+                <w:webHidden/>
               </w:rPr>
               <w:fldChar w:fldCharType="separate"/>
             </w:r>
@@ -764,17 +724,13 @@
               <w:rPr>
                 <w:noProof/>
                 <w:webHidden/>
-                <w:sz w:val="28"/>
-                <w:szCs w:val="28"/>
-              </w:rPr>
-              <w:t>1</w:t>
-            </w:r>
-            <w:r>
-              <w:rPr>
-                <w:noProof/>
-                <w:webHidden/>
-                <w:sz w:val="28"/>
-                <w:szCs w:val="28"/>
+              </w:rPr>
+              <w:t>2</w:t>
+            </w:r>
+            <w:r>
+              <w:rPr>
+                <w:noProof/>
+                <w:webHidden/>
               </w:rPr>
               <w:fldChar w:fldCharType="end"/>
             </w:r>
@@ -790,55 +746,36 @@
             <w:rPr>
               <w:rFonts w:eastAsiaTheme="minorEastAsia"/>
               <w:noProof/>
-              <w:sz w:val="28"/>
-              <w:szCs w:val="28"/>
             </w:rPr>
           </w:pPr>
-          <w:hyperlink w:anchor="_Toc89300466" w:history="1">
+          <w:hyperlink w:anchor="_Toc89540943" w:history="1">
             <w:r>
               <w:rPr>
                 <w:rStyle w:val="Hyperlink"/>
                 <w:i/>
                 <w:iCs/>
                 <w:noProof/>
-                <w:sz w:val="28"/>
-                <w:szCs w:val="28"/>
               </w:rPr>
               <w:t>3.</w:t>
             </w:r>
             <w:r>
               <w:rPr>
-                <w:rFonts w:eastAsiaTheme="minorEastAsia"/>
-                <w:noProof/>
-                <w:sz w:val="28"/>
-                <w:szCs w:val="28"/>
+                <w:rStyle w:val="Hyperlink"/>
+                <w:noProof/>
+              </w:rPr>
+              <w:t>STAGES OF DEVELOPMENT</w:t>
+            </w:r>
+            <w:r>
+              <w:rPr>
+                <w:noProof/>
+                <w:webHidden/>
               </w:rPr>
               <w:tab/>
             </w:r>
             <w:r>
               <w:rPr>
-                <w:rStyle w:val="Hyperlink"/>
-                <w:noProof/>
-                <w:sz w:val="28"/>
-                <w:szCs w:val="28"/>
-              </w:rPr>
-              <w:t>STAGES OF DEVELOPMENT</w:t>
-            </w:r>
-            <w:r>
-              <w:rPr>
-                <w:noProof/>
-                <w:webHidden/>
-                <w:sz w:val="28"/>
-                <w:szCs w:val="28"/>
-              </w:rPr>
-              <w:tab/>
-            </w:r>
-            <w:r>
-              <w:rPr>
-                <w:noProof/>
-                <w:webHidden/>
-                <w:sz w:val="28"/>
-                <w:szCs w:val="28"/>
+                <w:noProof/>
+                <w:webHidden/>
               </w:rPr>
               <w:fldChar w:fldCharType="begin"/>
             </w:r>
@@ -846,25 +783,19 @@
               <w:rPr>
                 <w:noProof/>
                 <w:webHidden/>
-                <w:sz w:val="28"/>
-                <w:szCs w:val="28"/>
-              </w:rPr>
-              <w:instrText xml:space="preserve"> PAGEREF _Toc89300466 \h </w:instrText>
-            </w:r>
-            <w:r>
-              <w:rPr>
-                <w:noProof/>
-                <w:webHidden/>
-                <w:sz w:val="28"/>
-                <w:szCs w:val="28"/>
-              </w:rPr>
-            </w:r>
-            <w:r>
-              <w:rPr>
-                <w:noProof/>
-                <w:webHidden/>
-                <w:sz w:val="28"/>
-                <w:szCs w:val="28"/>
+              </w:rPr>
+              <w:instrText xml:space="preserve"> PAGEREF _Toc89540943 \h </w:instrText>
+            </w:r>
+            <w:r>
+              <w:rPr>
+                <w:noProof/>
+                <w:webHidden/>
+              </w:rPr>
+            </w:r>
+            <w:r>
+              <w:rPr>
+                <w:noProof/>
+                <w:webHidden/>
               </w:rPr>
               <w:fldChar w:fldCharType="separate"/>
             </w:r>
@@ -872,8 +803,6 @@
               <w:rPr>
                 <w:noProof/>
                 <w:webHidden/>
-                <w:sz w:val="28"/>
-                <w:szCs w:val="28"/>
               </w:rPr>
               <w:t>2</w:t>
             </w:r>
@@ -881,8 +810,6 @@
               <w:rPr>
                 <w:noProof/>
                 <w:webHidden/>
-                <w:sz w:val="28"/>
-                <w:szCs w:val="28"/>
               </w:rPr>
               <w:fldChar w:fldCharType="end"/>
             </w:r>
@@ -898,55 +825,36 @@
             <w:rPr>
               <w:rFonts w:eastAsiaTheme="minorEastAsia"/>
               <w:noProof/>
-              <w:sz w:val="28"/>
-              <w:szCs w:val="28"/>
             </w:rPr>
           </w:pPr>
-          <w:hyperlink w:anchor="_Toc89300467" w:history="1">
+          <w:hyperlink w:anchor="_Toc89540944" w:history="1">
             <w:r>
               <w:rPr>
                 <w:rStyle w:val="Hyperlink"/>
                 <w:i/>
                 <w:iCs/>
                 <w:noProof/>
-                <w:sz w:val="28"/>
-                <w:szCs w:val="28"/>
               </w:rPr>
               <w:t>4.</w:t>
             </w:r>
             <w:r>
               <w:rPr>
-                <w:rFonts w:eastAsiaTheme="minorEastAsia"/>
-                <w:noProof/>
-                <w:sz w:val="28"/>
-                <w:szCs w:val="28"/>
+                <w:rStyle w:val="Hyperlink"/>
+                <w:noProof/>
+              </w:rPr>
+              <w:t>REALIZATION</w:t>
+            </w:r>
+            <w:r>
+              <w:rPr>
+                <w:noProof/>
+                <w:webHidden/>
               </w:rPr>
               <w:tab/>
             </w:r>
             <w:r>
               <w:rPr>
-                <w:rStyle w:val="Hyperlink"/>
-                <w:noProof/>
-                <w:sz w:val="28"/>
-                <w:szCs w:val="28"/>
-              </w:rPr>
-              <w:t>REALIZATION</w:t>
-            </w:r>
-            <w:r>
-              <w:rPr>
-                <w:noProof/>
-                <w:webHidden/>
-                <w:sz w:val="28"/>
-                <w:szCs w:val="28"/>
-              </w:rPr>
-              <w:tab/>
-            </w:r>
-            <w:r>
-              <w:rPr>
-                <w:noProof/>
-                <w:webHidden/>
-                <w:sz w:val="28"/>
-                <w:szCs w:val="28"/>
+                <w:noProof/>
+                <w:webHidden/>
               </w:rPr>
               <w:fldChar w:fldCharType="begin"/>
             </w:r>
@@ -954,25 +862,19 @@
               <w:rPr>
                 <w:noProof/>
                 <w:webHidden/>
-                <w:sz w:val="28"/>
-                <w:szCs w:val="28"/>
-              </w:rPr>
-              <w:instrText xml:space="preserve"> PAGEREF _Toc89300467 \h </w:instrText>
-            </w:r>
-            <w:r>
-              <w:rPr>
-                <w:noProof/>
-                <w:webHidden/>
-                <w:sz w:val="28"/>
-                <w:szCs w:val="28"/>
-              </w:rPr>
-            </w:r>
-            <w:r>
-              <w:rPr>
-                <w:noProof/>
-                <w:webHidden/>
-                <w:sz w:val="28"/>
-                <w:szCs w:val="28"/>
+              </w:rPr>
+              <w:instrText xml:space="preserve"> PAGEREF _Toc89540944 \h </w:instrText>
+            </w:r>
+            <w:r>
+              <w:rPr>
+                <w:noProof/>
+                <w:webHidden/>
+              </w:rPr>
+            </w:r>
+            <w:r>
+              <w:rPr>
+                <w:noProof/>
+                <w:webHidden/>
               </w:rPr>
               <w:fldChar w:fldCharType="separate"/>
             </w:r>
@@ -980,8 +882,6 @@
               <w:rPr>
                 <w:noProof/>
                 <w:webHidden/>
-                <w:sz w:val="28"/>
-                <w:szCs w:val="28"/>
               </w:rPr>
               <w:t>2</w:t>
             </w:r>
@@ -989,8 +889,6 @@
               <w:rPr>
                 <w:noProof/>
                 <w:webHidden/>
-                <w:sz w:val="28"/>
-                <w:szCs w:val="28"/>
               </w:rPr>
               <w:fldChar w:fldCharType="end"/>
             </w:r>
@@ -1006,55 +904,36 @@
             <w:rPr>
               <w:rFonts w:eastAsiaTheme="minorEastAsia"/>
               <w:noProof/>
-              <w:sz w:val="28"/>
-              <w:szCs w:val="28"/>
             </w:rPr>
           </w:pPr>
-          <w:hyperlink w:anchor="_Toc89300468" w:history="1">
+          <w:hyperlink w:anchor="_Toc89540945" w:history="1">
             <w:r>
               <w:rPr>
                 <w:rStyle w:val="Hyperlink"/>
                 <w:i/>
                 <w:iCs/>
                 <w:noProof/>
-                <w:sz w:val="28"/>
-                <w:szCs w:val="28"/>
               </w:rPr>
               <w:t>5.</w:t>
             </w:r>
             <w:r>
               <w:rPr>
-                <w:rFonts w:eastAsiaTheme="minorEastAsia"/>
-                <w:noProof/>
-                <w:sz w:val="28"/>
-                <w:szCs w:val="28"/>
+                <w:rStyle w:val="Hyperlink"/>
+                <w:noProof/>
+              </w:rPr>
+              <w:t>DESCRIPTION OF THE GAME</w:t>
+            </w:r>
+            <w:r>
+              <w:rPr>
+                <w:noProof/>
+                <w:webHidden/>
               </w:rPr>
               <w:tab/>
             </w:r>
             <w:r>
               <w:rPr>
-                <w:rStyle w:val="Hyperlink"/>
-                <w:noProof/>
-                <w:sz w:val="28"/>
-                <w:szCs w:val="28"/>
-              </w:rPr>
-              <w:t>DESCRIPTION OF THE GAME</w:t>
-            </w:r>
-            <w:r>
-              <w:rPr>
-                <w:noProof/>
-                <w:webHidden/>
-                <w:sz w:val="28"/>
-                <w:szCs w:val="28"/>
-              </w:rPr>
-              <w:tab/>
-            </w:r>
-            <w:r>
-              <w:rPr>
-                <w:noProof/>
-                <w:webHidden/>
-                <w:sz w:val="28"/>
-                <w:szCs w:val="28"/>
+                <w:noProof/>
+                <w:webHidden/>
               </w:rPr>
               <w:fldChar w:fldCharType="begin"/>
             </w:r>
@@ -1062,25 +941,19 @@
               <w:rPr>
                 <w:noProof/>
                 <w:webHidden/>
-                <w:sz w:val="28"/>
-                <w:szCs w:val="28"/>
-              </w:rPr>
-              <w:instrText xml:space="preserve"> PAGEREF _Toc89300468 \h </w:instrText>
-            </w:r>
-            <w:r>
-              <w:rPr>
-                <w:noProof/>
-                <w:webHidden/>
-                <w:sz w:val="28"/>
-                <w:szCs w:val="28"/>
-              </w:rPr>
-            </w:r>
-            <w:r>
-              <w:rPr>
-                <w:noProof/>
-                <w:webHidden/>
-                <w:sz w:val="28"/>
-                <w:szCs w:val="28"/>
+              </w:rPr>
+              <w:instrText xml:space="preserve"> PAGEREF _Toc89540945 \h </w:instrText>
+            </w:r>
+            <w:r>
+              <w:rPr>
+                <w:noProof/>
+                <w:webHidden/>
+              </w:rPr>
+            </w:r>
+            <w:r>
+              <w:rPr>
+                <w:noProof/>
+                <w:webHidden/>
               </w:rPr>
               <w:fldChar w:fldCharType="separate"/>
             </w:r>
@@ -1088,17 +961,13 @@
               <w:rPr>
                 <w:noProof/>
                 <w:webHidden/>
-                <w:sz w:val="28"/>
-                <w:szCs w:val="28"/>
-              </w:rPr>
-              <w:t>2</w:t>
-            </w:r>
-            <w:r>
-              <w:rPr>
-                <w:noProof/>
-                <w:webHidden/>
-                <w:sz w:val="28"/>
-                <w:szCs w:val="28"/>
+              </w:rPr>
+              <w:t>3</w:t>
+            </w:r>
+            <w:r>
+              <w:rPr>
+                <w:noProof/>
+                <w:webHidden/>
               </w:rPr>
               <w:fldChar w:fldCharType="end"/>
             </w:r>
@@ -1108,52 +977,108 @@
           <w:pPr>
             <w:pStyle w:val="TOC1"/>
             <w:tabs>
-              <w:tab w:val="left" w:pos="440"/>
               <w:tab w:val="right" w:leader="dot" w:pos="9350"/>
             </w:tabs>
             <w:rPr>
               <w:rFonts w:eastAsiaTheme="minorEastAsia"/>
               <w:noProof/>
-              <w:sz w:val="28"/>
-              <w:szCs w:val="28"/>
             </w:rPr>
           </w:pPr>
-          <w:hyperlink w:anchor="_Toc89300470" w:history="1">
+          <w:hyperlink w:anchor="_Toc89540946" w:history="1">
             <w:r>
               <w:rPr>
                 <w:rStyle w:val="Hyperlink"/>
-                <w:i/>
-                <w:iCs/>
-                <w:noProof/>
-                <w:sz w:val="28"/>
-                <w:szCs w:val="28"/>
-              </w:rPr>
-              <w:t>6.</w:t>
-            </w:r>
-            <w:r>
-              <w:rPr>
-                <w:rFonts w:eastAsiaTheme="minorEastAsia"/>
-                <w:noProof/>
-                <w:sz w:val="28"/>
-                <w:szCs w:val="28"/>
+                <w:noProof/>
+              </w:rPr>
+              <w:t>6. FUNCTIO</w:t>
+            </w:r>
+            <w:r>
+              <w:rPr>
+                <w:rStyle w:val="Hyperlink"/>
+                <w:noProof/>
+              </w:rPr>
+              <w:t>N</w:t>
+            </w:r>
+            <w:r>
+              <w:rPr>
+                <w:rStyle w:val="Hyperlink"/>
+                <w:noProof/>
+              </w:rPr>
+              <w:t>S</w:t>
+            </w:r>
+            <w:r>
+              <w:rPr>
+                <w:noProof/>
+                <w:webHidden/>
               </w:rPr>
               <w:tab/>
             </w:r>
             <w:r>
               <w:rPr>
+                <w:noProof/>
+                <w:webHidden/>
+              </w:rPr>
+              <w:fldChar w:fldCharType="begin"/>
+            </w:r>
+            <w:r>
+              <w:rPr>
+                <w:noProof/>
+                <w:webHidden/>
+              </w:rPr>
+              <w:instrText xml:space="preserve"> PAGEREF _Toc89540946 \h </w:instrText>
+            </w:r>
+            <w:r>
+              <w:rPr>
+                <w:noProof/>
+                <w:webHidden/>
+              </w:rPr>
+            </w:r>
+            <w:r>
+              <w:rPr>
+                <w:noProof/>
+                <w:webHidden/>
+              </w:rPr>
+              <w:fldChar w:fldCharType="separate"/>
+            </w:r>
+            <w:r>
+              <w:rPr>
+                <w:noProof/>
+                <w:webHidden/>
+              </w:rPr>
+              <w:t>3</w:t>
+            </w:r>
+            <w:r>
+              <w:rPr>
+                <w:noProof/>
+                <w:webHidden/>
+              </w:rPr>
+              <w:fldChar w:fldCharType="end"/>
+            </w:r>
+          </w:hyperlink>
+        </w:p>
+        <w:p>
+          <w:pPr>
+            <w:pStyle w:val="TOC1"/>
+            <w:tabs>
+              <w:tab w:val="right" w:leader="dot" w:pos="9350"/>
+            </w:tabs>
+            <w:rPr>
+              <w:rFonts w:eastAsiaTheme="minorEastAsia"/>
+              <w:noProof/>
+            </w:rPr>
+          </w:pPr>
+          <w:hyperlink w:anchor="_Toc89540947" w:history="1">
+            <w:r>
+              <w:rPr>
                 <w:rStyle w:val="Hyperlink"/>
                 <w:noProof/>
-                <w:sz w:val="28"/>
-                <w:szCs w:val="28"/>
-              </w:rPr>
-              <w:t>CONCLUSION</w:t>
-            </w:r>
-            <w:r>
-              <w:rPr>
-                <w:noProof/>
-                <w:webHidden/>
-                <w:sz w:val="28"/>
-                <w:szCs w:val="28"/>
+              </w:rPr>
+              <w:t>7.CONCLUSION</w:t>
+            </w:r>
+            <w:r>
+              <w:rPr>
+                <w:noProof/>
+                <w:webHidden/>
               </w:rPr>
               <w:tab/>
             </w:r>
@@ -1161,8 +1086,6 @@
               <w:rPr>
                 <w:noProof/>
                 <w:webHidden/>
-                <w:sz w:val="28"/>
-                <w:szCs w:val="28"/>
               </w:rPr>
               <w:fldChar w:fldCharType="begin"/>
             </w:r>
@@ -1170,25 +1093,19 @@
               <w:rPr>
                 <w:noProof/>
                 <w:webHidden/>
-                <w:sz w:val="28"/>
-                <w:szCs w:val="28"/>
-              </w:rPr>
-              <w:instrText xml:space="preserve"> PAGEREF _Toc89300470 \h </w:instrText>
-            </w:r>
-            <w:r>
-              <w:rPr>
-                <w:noProof/>
-                <w:webHidden/>
-                <w:sz w:val="28"/>
-                <w:szCs w:val="28"/>
-              </w:rPr>
-            </w:r>
-            <w:r>
-              <w:rPr>
-                <w:noProof/>
-                <w:webHidden/>
-                <w:sz w:val="28"/>
-                <w:szCs w:val="28"/>
+              </w:rPr>
+              <w:instrText xml:space="preserve"> PAGEREF _Toc89540947 \h </w:instrText>
+            </w:r>
+            <w:r>
+              <w:rPr>
+                <w:noProof/>
+                <w:webHidden/>
+              </w:rPr>
+            </w:r>
+            <w:r>
+              <w:rPr>
+                <w:noProof/>
+                <w:webHidden/>
               </w:rPr>
               <w:fldChar w:fldCharType="separate"/>
             </w:r>
@@ -1196,17 +1113,13 @@
               <w:rPr>
                 <w:noProof/>
                 <w:webHidden/>
-                <w:sz w:val="28"/>
-                <w:szCs w:val="28"/>
-              </w:rPr>
-              <w:t>2</w:t>
-            </w:r>
-            <w:r>
-              <w:rPr>
-                <w:noProof/>
-                <w:webHidden/>
-                <w:sz w:val="28"/>
-                <w:szCs w:val="28"/>
+              </w:rPr>
+              <w:t>3</w:t>
+            </w:r>
+            <w:r>
+              <w:rPr>
+                <w:noProof/>
+                <w:webHidden/>
               </w:rPr>
               <w:fldChar w:fldCharType="end"/>
             </w:r>
@@ -1253,7 +1166,7 @@
         </w:rPr>
       </w:pPr>
       <w:bookmarkStart w:id="0" w:name="_Toc89300301"/>
-      <w:bookmarkStart w:id="1" w:name="_Toc89300464"/>
+      <w:bookmarkStart w:id="1" w:name="_Toc89540941"/>
       <w:r>
         <w:rPr>
           <w:sz w:val="40"/>
@@ -1266,6 +1179,9 @@
     </w:p>
     <w:p>
       <w:pPr>
+        <w:tabs>
+          <w:tab w:val="left" w:pos="8640"/>
+        </w:tabs>
         <w:rPr>
           <w:b/>
           <w:bCs/>
@@ -1518,7 +1434,7 @@
         </w:rPr>
       </w:pPr>
       <w:bookmarkStart w:id="2" w:name="_Toc89300302"/>
-      <w:bookmarkStart w:id="3" w:name="_Toc89300465"/>
+      <w:bookmarkStart w:id="3" w:name="_Toc89540942"/>
       <w:r>
         <w:rPr>
           <w:sz w:val="40"/>
@@ -1594,7 +1510,7 @@
         </w:rPr>
       </w:pPr>
       <w:bookmarkStart w:id="4" w:name="_Toc89300303"/>
-      <w:bookmarkStart w:id="5" w:name="_Toc89300466"/>
+      <w:bookmarkStart w:id="5" w:name="_Toc89540943"/>
       <w:r>
         <w:rPr>
           <w:sz w:val="40"/>
@@ -1806,7 +1722,7 @@
         </w:rPr>
       </w:pPr>
       <w:bookmarkStart w:id="6" w:name="_Toc89300304"/>
-      <w:bookmarkStart w:id="7" w:name="_Toc89300467"/>
+      <w:bookmarkStart w:id="7" w:name="_Toc89540944"/>
       <w:r>
         <w:rPr>
           <w:rStyle w:val="Heading1Char"/>
@@ -1999,7 +1915,7 @@
         </w:rPr>
       </w:pPr>
       <w:bookmarkStart w:id="8" w:name="_Toc89300305"/>
-      <w:bookmarkStart w:id="9" w:name="_Toc89300468"/>
+      <w:bookmarkStart w:id="9" w:name="_Toc89540945"/>
       <w:r>
         <w:rPr>
           <w:sz w:val="40"/>
@@ -2088,6 +2004,7 @@
           <w:bCs/>
           <w:i/>
           <w:iCs/>
+          <w:noProof/>
           <w:sz w:val="28"/>
           <w:szCs w:val="28"/>
         </w:rPr>
@@ -2145,26 +2062,348 @@
     <w:p>
       <w:pPr>
         <w:pStyle w:val="Heading1"/>
+        <w:rPr>
+          <w:sz w:val="40"/>
+          <w:szCs w:val="40"/>
+        </w:rPr>
+      </w:pPr>
+      <w:bookmarkStart w:id="10" w:name="_Toc89540946"/>
+    </w:p>
+    <w:p/>
+    <w:p/>
+    <w:p>
+      <w:pPr>
+        <w:pStyle w:val="Heading1"/>
         <w:numPr>
           <w:ilvl w:val="0"/>
           <w:numId w:val="2"/>
         </w:numPr>
         <w:rPr>
+          <w:sz w:val="40"/>
+          <w:szCs w:val="40"/>
+        </w:rPr>
+      </w:pPr>
+      <w:r>
+        <w:rPr>
+          <w:sz w:val="40"/>
+          <w:szCs w:val="40"/>
+        </w:rPr>
+        <w:lastRenderedPageBreak/>
+        <w:t>FUNCTIONS</w:t>
+      </w:r>
+      <w:bookmarkEnd w:id="10"/>
+    </w:p>
+    <w:p>
+      <w:pPr>
+        <w:pStyle w:val="ListParagraph"/>
+      </w:pPr>
+      <w:r>
+        <w:t>bool colorSelection()</w:t>
+      </w:r>
+    </w:p>
+    <w:p>
+      <w:pPr>
+        <w:pStyle w:val="ListParagraph"/>
+      </w:pPr>
+      <w:r>
+        <w:t>void gotoxy()</w:t>
+      </w:r>
+      <w:r>
+        <w:t xml:space="preserve">- </w:t>
+      </w:r>
+      <w:r>
+        <w:t>c</w:t>
+      </w:r>
+      <w:r>
+        <w:t>oordinates of x and y</w:t>
+      </w:r>
+    </w:p>
+    <w:p>
+      <w:pPr>
+        <w:pStyle w:val="ListParagraph"/>
+      </w:pPr>
+      <w:r>
+        <w:t xml:space="preserve">void </w:t>
+      </w:r>
+      <w:r>
+        <w:t>Logo</w:t>
+      </w:r>
+      <w:r>
+        <w:t>()</w:t>
+      </w:r>
+      <w:r>
+        <w:t>- ouput the “SCHRODINGER”S PETS” logo</w:t>
+      </w:r>
+    </w:p>
+    <w:p>
+      <w:pPr>
+        <w:pStyle w:val="ListParagraph"/>
+      </w:pPr>
+      <w:r>
+        <w:t>void helpLogo()</w:t>
+      </w:r>
+      <w:r>
+        <w:t>- output the “HELP” logo</w:t>
+      </w:r>
+    </w:p>
+    <w:p>
+      <w:pPr>
+        <w:pStyle w:val="ListParagraph"/>
+      </w:pPr>
+      <w:r>
+        <w:t>void settingsLogo()</w:t>
+      </w:r>
+      <w:r>
+        <w:t>- output the “SETTINGS” logo</w:t>
+      </w:r>
+    </w:p>
+    <w:p>
+      <w:pPr>
+        <w:pStyle w:val="ListParagraph"/>
+      </w:pPr>
+      <w:r>
+        <w:t>void kineticEnergy()</w:t>
+      </w:r>
+      <w:r>
+        <w:t>- calculate the kinetic energy of the current block</w:t>
+      </w:r>
+    </w:p>
+    <w:p>
+      <w:pPr>
+        <w:pStyle w:val="ListParagraph"/>
+      </w:pPr>
+      <w:r>
+        <w:t xml:space="preserve">void </w:t>
+      </w:r>
+      <w:r>
+        <w:t>p</w:t>
+      </w:r>
+      <w:r>
+        <w:t>otencialEnergy()</w:t>
+      </w:r>
+      <w:r>
+        <w:t xml:space="preserve">- </w:t>
+      </w:r>
+      <w:r>
+        <w:t xml:space="preserve">calculate the </w:t>
+      </w:r>
+      <w:r>
+        <w:t>potencial</w:t>
+      </w:r>
+      <w:r>
+        <w:t xml:space="preserve"> energy of the current block</w:t>
+      </w:r>
+    </w:p>
+    <w:p>
+      <w:pPr>
+        <w:pStyle w:val="ListParagraph"/>
+      </w:pPr>
+      <w:r>
+        <w:t>void mainMenu()</w:t>
+      </w:r>
+      <w:r>
+        <w:t xml:space="preserve">- call </w:t>
+      </w:r>
+      <w:r>
+        <w:t>Logo()</w:t>
+      </w:r>
+      <w:r>
+        <w:t>and output the options of the menu</w:t>
+      </w:r>
+    </w:p>
+    <w:p>
+      <w:pPr>
+        <w:pStyle w:val="ListParagraph"/>
+      </w:pPr>
+      <w:r>
+        <w:t>void helpMenu()</w:t>
+      </w:r>
+      <w:r>
+        <w:t>- discribe the buttons you should use to play our tetris game</w:t>
+      </w:r>
+    </w:p>
+    <w:p>
+      <w:pPr>
+        <w:pStyle w:val="ListParagraph"/>
+      </w:pPr>
+      <w:r>
+        <w:t>void settingsColour()</w:t>
+      </w:r>
+      <w:r>
+        <w:t>- choice of five colours you are able to play with</w:t>
+      </w:r>
+    </w:p>
+    <w:p>
+      <w:pPr>
+        <w:pStyle w:val="ListParagraph"/>
+      </w:pPr>
+      <w:r>
+        <w:t>void settingsMenu()- call settingsColour () and start the game with the selected colour</w:t>
+      </w:r>
+    </w:p>
+    <w:p>
+      <w:pPr>
+        <w:pStyle w:val="ListParagraph"/>
+      </w:pPr>
+      <w:r>
+        <w:t>void rotate()</w:t>
+      </w:r>
+      <w:r>
+        <w:t xml:space="preserve">- </w:t>
+      </w:r>
+      <w:r>
+        <w:t>rotate the block – 0, 90, 180, 270 degrees</w:t>
+      </w:r>
+    </w:p>
+    <w:p>
+      <w:pPr>
+        <w:pStyle w:val="ListParagraph"/>
+      </w:pPr>
+      <w:r>
+        <w:t>void doesPieceFit</w:t>
+      </w:r>
+      <w:r>
+        <w:t>()</w:t>
+      </w:r>
+      <w:r>
+        <w:t>- do a collision check and if the block is at the lower limit stops its movement</w:t>
+      </w:r>
+    </w:p>
+    <w:p>
+      <w:pPr>
+        <w:pStyle w:val="ListParagraph"/>
+      </w:pPr>
+      <w:r>
+        <w:t>void game()</w:t>
+      </w:r>
+      <w:r>
+        <w:t>- create screen buffer, create a play field buffer and borders</w:t>
+      </w:r>
+    </w:p>
+    <w:p>
+      <w:pPr>
+        <w:pStyle w:val="ListParagraph"/>
+      </w:pPr>
+      <w:r>
+        <w:t>void changeDifficultyIfNeeded()</w:t>
+      </w:r>
+      <w:r>
+        <w:t>-  control the speed</w:t>
+      </w:r>
+      <w:r>
+        <w:t xml:space="preserve"> of the blocks</w:t>
+      </w:r>
+    </w:p>
+    <w:p>
+      <w:pPr>
+        <w:pStyle w:val="ListParagraph"/>
+      </w:pPr>
+      <w:r>
+        <w:t>voi</w:t>
+      </w:r>
+      <w:r>
+        <w:t>d drawScore()</w:t>
+      </w:r>
+      <w:r>
+        <w:t>- output the score</w:t>
+      </w:r>
+    </w:p>
+    <w:p>
+      <w:pPr>
+        <w:pStyle w:val="ListParagraph"/>
+      </w:pPr>
+      <w:r>
+        <w:t>void drawPiece()</w:t>
+      </w:r>
+      <w:r>
+        <w:t xml:space="preserve">- </w:t>
+      </w:r>
+      <w:r>
+        <w:t>create a piece</w:t>
+      </w:r>
+    </w:p>
+    <w:p>
+      <w:pPr>
+        <w:pStyle w:val="ListParagraph"/>
+      </w:pPr>
+      <w:r>
+        <w:t>void drawField()</w:t>
+      </w:r>
+      <w:r>
+        <w:t>- create limits of block’s movement</w:t>
+      </w:r>
+    </w:p>
+    <w:p>
+      <w:pPr>
+        <w:pStyle w:val="ListParagraph"/>
+      </w:pPr>
+      <w:r>
+        <w:t>void increaseScoreIfNeeded()</w:t>
+      </w:r>
+      <w:r>
+        <w:t>-  if we make a line, our score increases</w:t>
+      </w:r>
+    </w:p>
+    <w:p>
+      <w:pPr>
+        <w:pStyle w:val="ListParagraph"/>
+      </w:pPr>
+      <w:r>
+        <w:t>void checkCompletedLines()</w:t>
+      </w:r>
+      <w:r>
+        <w:t>- if we make a line, it disappears</w:t>
+      </w:r>
+    </w:p>
+    <w:p>
+      <w:pPr>
+        <w:pStyle w:val="ListParagraph"/>
+      </w:pPr>
+      <w:r>
+        <w:t>void generatePieces()</w:t>
+      </w:r>
+      <w:r>
+        <w:t xml:space="preserve">- convert  the piece to string </w:t>
+      </w:r>
+    </w:p>
+    <w:p>
+      <w:pPr>
+        <w:pStyle w:val="ListParagraph"/>
+      </w:pPr>
+      <w:r>
+        <w:t>int main()</w:t>
+      </w:r>
+      <w:r>
+        <w:t>- call main() which contains the concept of Tetris</w:t>
+      </w:r>
+    </w:p>
+    <w:p>
+      <w:pPr>
+        <w:pStyle w:val="Heading1"/>
+        <w:ind w:left="360"/>
+        <w:rPr>
           <w:sz w:val="18"/>
           <w:szCs w:val="18"/>
         </w:rPr>
       </w:pPr>
-      <w:bookmarkStart w:id="10" w:name="_Toc89300307"/>
-      <w:bookmarkStart w:id="11" w:name="_Toc89300470"/>
+      <w:bookmarkStart w:id="11" w:name="_Toc89300307"/>
+      <w:bookmarkStart w:id="12" w:name="_Toc89540947"/>
       <w:r>
         <w:rPr>
           <w:sz w:val="40"/>
           <w:szCs w:val="40"/>
         </w:rPr>
+        <w:t>7.</w:t>
+      </w:r>
+      <w:r>
+        <w:rPr>
+          <w:sz w:val="40"/>
+          <w:szCs w:val="40"/>
+        </w:rPr>
         <w:t>CONCLUSION</w:t>
       </w:r>
-      <w:bookmarkEnd w:id="10"/>
       <w:bookmarkEnd w:id="11"/>
+      <w:bookmarkEnd w:id="12"/>
     </w:p>
     <w:p>
       <w:pPr>
@@ -2180,15 +2419,7 @@
           <w:sz w:val="28"/>
           <w:szCs w:val="28"/>
         </w:rPr>
-        <w:t xml:space="preserve">In conclusion, we can say that we were able to meet our requirements for the project activity. We used the knowledge that we have learned during the hours, but also new ones, because throughout the project activity we </w:t>
-      </w:r>
-      <w:r>
-        <w:rPr>
-          <w:sz w:val="28"/>
-          <w:szCs w:val="28"/>
-        </w:rPr>
-        <w:lastRenderedPageBreak/>
-        <w:t>learned new and new things. With the help of both Bulgarian and foreign sources, we gathered the necessary information to realize our goal.</w:t>
+        <w:t>In conclusion, we can say that we were able to meet our requirements for the project activity. We used the knowledge that we have learned during the hours, but also new ones, because throughout the project activity we learned new and new things. With the help of both Bulgarian and foreign sources, we gathered the necessary information to realize our goal.</w:t>
       </w:r>
     </w:p>
     <w:sectPr>

</xml_diff>

<commit_message>
Correct the function list
</commit_message>
<xml_diff>
--- a/Documentation/Schrodinger's Pets.docx
+++ b/Documentation/Schrodinger's Pets.docx
@@ -591,21 +591,7 @@
                 <w:rStyle w:val="Hyperlink"/>
                 <w:noProof/>
               </w:rPr>
-              <w:t>TE</w:t>
-            </w:r>
-            <w:r>
-              <w:rPr>
-                <w:rStyle w:val="Hyperlink"/>
-                <w:noProof/>
-              </w:rPr>
-              <w:t>A</w:t>
-            </w:r>
-            <w:r>
-              <w:rPr>
-                <w:rStyle w:val="Hyperlink"/>
-                <w:noProof/>
-              </w:rPr>
-              <w:t>M</w:t>
+              <w:t>TEAM</w:t>
             </w:r>
             <w:r>
               <w:rPr>
@@ -990,21 +976,7 @@
                 <w:rStyle w:val="Hyperlink"/>
                 <w:noProof/>
               </w:rPr>
-              <w:t>6. FUNCTIO</w:t>
-            </w:r>
-            <w:r>
-              <w:rPr>
-                <w:rStyle w:val="Hyperlink"/>
-                <w:noProof/>
-              </w:rPr>
-              <w:t>N</w:t>
-            </w:r>
-            <w:r>
-              <w:rPr>
-                <w:rStyle w:val="Hyperlink"/>
-                <w:noProof/>
-              </w:rPr>
-              <w:t>S</w:t>
+              <w:t>6. FUNCTIONS</w:t>
             </w:r>
             <w:r>
               <w:rPr>
@@ -2123,13 +2095,7 @@
         <w:pStyle w:val="ListParagraph"/>
       </w:pPr>
       <w:r>
-        <w:t xml:space="preserve">void </w:t>
-      </w:r>
-      <w:r>
-        <w:t>Logo</w:t>
-      </w:r>
-      <w:r>
-        <w:t>()</w:t>
+        <w:t>void Logo()</w:t>
       </w:r>
       <w:r>
         <w:t>- ouput the “SCHRODINGER”S PETS” logo</w:t>
@@ -2155,43 +2121,6 @@
       </w:r>
       <w:r>
         <w:t>- output the “SETTINGS” logo</w:t>
-      </w:r>
-    </w:p>
-    <w:p>
-      <w:pPr>
-        <w:pStyle w:val="ListParagraph"/>
-      </w:pPr>
-      <w:r>
-        <w:t>void kineticEnergy()</w:t>
-      </w:r>
-      <w:r>
-        <w:t>- calculate the kinetic energy of the current block</w:t>
-      </w:r>
-    </w:p>
-    <w:p>
-      <w:pPr>
-        <w:pStyle w:val="ListParagraph"/>
-      </w:pPr>
-      <w:r>
-        <w:t xml:space="preserve">void </w:t>
-      </w:r>
-      <w:r>
-        <w:t>p</w:t>
-      </w:r>
-      <w:r>
-        <w:t>otencialEnergy()</w:t>
-      </w:r>
-      <w:r>
-        <w:t xml:space="preserve">- </w:t>
-      </w:r>
-      <w:r>
-        <w:t xml:space="preserve">calculate the </w:t>
-      </w:r>
-      <w:r>
-        <w:t>potencial</w:t>
-      </w:r>
-      <w:r>
-        <w:t xml:space="preserve"> energy of the current block</w:t>
       </w:r>
     </w:p>
     <w:p>

</xml_diff>

<commit_message>
Modify the list of functions
</commit_message>
<xml_diff>
--- a/Documentation/Schrodinger's Pets.docx
+++ b/Documentation/Schrodinger's Pets.docx
@@ -1200,7 +1200,23 @@
           <w:sz w:val="28"/>
           <w:szCs w:val="28"/>
         </w:rPr>
-        <w:t xml:space="preserve"> I wrote the fuction that checks if a block is in bounds. Also the documentation and presentation are my job.</w:t>
+        <w:t xml:space="preserve"> I wrote the fuction that checks if a block is in bounds. </w:t>
+      </w:r>
+      <w:proofErr w:type="gramStart"/>
+      <w:r>
+        <w:rPr>
+          <w:sz w:val="28"/>
+          <w:szCs w:val="28"/>
+        </w:rPr>
+        <w:t>Also</w:t>
+      </w:r>
+      <w:proofErr w:type="gramEnd"/>
+      <w:r>
+        <w:rPr>
+          <w:sz w:val="28"/>
+          <w:szCs w:val="28"/>
+        </w:rPr>
+        <w:t xml:space="preserve"> the documentation and presentation are my job.</w:t>
       </w:r>
     </w:p>
     <w:p>
@@ -1320,7 +1336,23 @@
           <w:sz w:val="28"/>
           <w:szCs w:val="28"/>
         </w:rPr>
-        <w:t xml:space="preserve"> Also I did the QA documentation.</w:t>
+        <w:t xml:space="preserve"> </w:t>
+      </w:r>
+      <w:proofErr w:type="gramStart"/>
+      <w:r>
+        <w:rPr>
+          <w:sz w:val="28"/>
+          <w:szCs w:val="28"/>
+        </w:rPr>
+        <w:t>Also</w:t>
+      </w:r>
+      <w:proofErr w:type="gramEnd"/>
+      <w:r>
+        <w:rPr>
+          <w:sz w:val="28"/>
+          <w:szCs w:val="28"/>
+        </w:rPr>
+        <w:t xml:space="preserve"> I did the QA documentation.</w:t>
       </w:r>
     </w:p>
     <w:p>
@@ -1363,7 +1395,23 @@
           <w:sz w:val="28"/>
           <w:szCs w:val="28"/>
         </w:rPr>
-        <w:t>: I wrote a part of main function and I improved the code via physics formulas.</w:t>
+        <w:t xml:space="preserve">: I wrote a part of main </w:t>
+      </w:r>
+      <w:proofErr w:type="gramStart"/>
+      <w:r>
+        <w:rPr>
+          <w:sz w:val="28"/>
+          <w:szCs w:val="28"/>
+        </w:rPr>
+        <w:t>function</w:t>
+      </w:r>
+      <w:proofErr w:type="gramEnd"/>
+      <w:r>
+        <w:rPr>
+          <w:sz w:val="28"/>
+          <w:szCs w:val="28"/>
+        </w:rPr>
+        <w:t xml:space="preserve"> and I improved the code via physics formulas.</w:t>
       </w:r>
     </w:p>
     <w:p>
@@ -1535,7 +1583,23 @@
           <w:sz w:val="28"/>
           <w:szCs w:val="28"/>
         </w:rPr>
-        <w:t xml:space="preserve"> After we formed our team and assigned the roles, we registered and the leader organized when our meetings would take place. Then we discussed our idea</w:t>
+        <w:t xml:space="preserve"> After we formed our team and assigned the roles, we </w:t>
+      </w:r>
+      <w:proofErr w:type="gramStart"/>
+      <w:r>
+        <w:rPr>
+          <w:sz w:val="28"/>
+          <w:szCs w:val="28"/>
+        </w:rPr>
+        <w:t>registered</w:t>
+      </w:r>
+      <w:proofErr w:type="gramEnd"/>
+      <w:r>
+        <w:rPr>
+          <w:sz w:val="28"/>
+          <w:szCs w:val="28"/>
+        </w:rPr>
+        <w:t xml:space="preserve"> and the leader organized when our meetings would take place. Then we discussed our idea</w:t>
       </w:r>
       <w:r>
         <w:rPr>
@@ -1593,7 +1657,39 @@
           <w:sz w:val="28"/>
           <w:szCs w:val="28"/>
         </w:rPr>
-        <w:t>- We started our work using Discord as communication platform. We discussed ideas, gave many different suggestions about how each of us sees the final product, came to consensus and started work. We allocated our tasks, each performing the tasks assigned to him on time, helping each other if necessary in the process of work.</w:t>
+        <w:t xml:space="preserve">- We started our work using Discord as communication platform. We discussed ideas, gave many different suggestions about how each of us sees the final product, came to </w:t>
+      </w:r>
+      <w:proofErr w:type="gramStart"/>
+      <w:r>
+        <w:rPr>
+          <w:sz w:val="28"/>
+          <w:szCs w:val="28"/>
+        </w:rPr>
+        <w:t>consensus</w:t>
+      </w:r>
+      <w:proofErr w:type="gramEnd"/>
+      <w:r>
+        <w:rPr>
+          <w:sz w:val="28"/>
+          <w:szCs w:val="28"/>
+        </w:rPr>
+        <w:t xml:space="preserve"> and started work. We allocated our tasks, each performing the tasks assigned to him on time, helping each other if </w:t>
+      </w:r>
+      <w:proofErr w:type="gramStart"/>
+      <w:r>
+        <w:rPr>
+          <w:sz w:val="28"/>
+          <w:szCs w:val="28"/>
+        </w:rPr>
+        <w:t>necessary</w:t>
+      </w:r>
+      <w:proofErr w:type="gramEnd"/>
+      <w:r>
+        <w:rPr>
+          <w:sz w:val="28"/>
+          <w:szCs w:val="28"/>
+        </w:rPr>
+        <w:t xml:space="preserve"> in the process of work.</w:t>
       </w:r>
     </w:p>
     <w:p>
@@ -1637,7 +1733,23 @@
           <w:sz w:val="28"/>
           <w:szCs w:val="28"/>
         </w:rPr>
-        <w:t>- When we decided to make adjustments to a file, we necessarily kept an account of the changes that were occurring in the game. In case of a problem, we would most often return a previous version of the code or find a way to make things work properly.</w:t>
+        <w:t xml:space="preserve">- When we decided to </w:t>
+      </w:r>
+      <w:proofErr w:type="gramStart"/>
+      <w:r>
+        <w:rPr>
+          <w:sz w:val="28"/>
+          <w:szCs w:val="28"/>
+        </w:rPr>
+        <w:t>make adjustments to</w:t>
+      </w:r>
+      <w:proofErr w:type="gramEnd"/>
+      <w:r>
+        <w:rPr>
+          <w:sz w:val="28"/>
+          <w:szCs w:val="28"/>
+        </w:rPr>
+        <w:t xml:space="preserve"> a file, we necessarily kept an account of the changes that were occurring in the game. In case of a problem, we would most often return a previous version of the code or find a way to make things work properly.</w:t>
       </w:r>
     </w:p>
     <w:p>
@@ -1746,7 +1858,23 @@
           <w:sz w:val="28"/>
           <w:szCs w:val="28"/>
         </w:rPr>
-        <w:t>data types variables and pointers.</w:t>
+        <w:t xml:space="preserve">data </w:t>
+      </w:r>
+      <w:proofErr w:type="gramStart"/>
+      <w:r>
+        <w:rPr>
+          <w:sz w:val="28"/>
+          <w:szCs w:val="28"/>
+        </w:rPr>
+        <w:t>types</w:t>
+      </w:r>
+      <w:proofErr w:type="gramEnd"/>
+      <w:r>
+        <w:rPr>
+          <w:sz w:val="28"/>
+          <w:szCs w:val="28"/>
+        </w:rPr>
+        <w:t xml:space="preserve"> variables and pointers.</w:t>
       </w:r>
       <w:r>
         <w:rPr>
@@ -1767,7 +1895,23 @@
           <w:sz w:val="28"/>
           <w:szCs w:val="28"/>
         </w:rPr>
-        <w:t xml:space="preserve">his helped to better arrange and read. Thanks to external sources, we used material which </w:t>
+        <w:t xml:space="preserve">his helped to better arrange and read. Thanks to external sources, we used </w:t>
+      </w:r>
+      <w:proofErr w:type="gramStart"/>
+      <w:r>
+        <w:rPr>
+          <w:sz w:val="28"/>
+          <w:szCs w:val="28"/>
+        </w:rPr>
+        <w:t>material</w:t>
+      </w:r>
+      <w:proofErr w:type="gramEnd"/>
+      <w:r>
+        <w:rPr>
+          <w:sz w:val="28"/>
+          <w:szCs w:val="28"/>
+        </w:rPr>
+        <w:t xml:space="preserve"> which </w:t>
       </w:r>
       <w:r>
         <w:rPr>
@@ -1926,7 +2070,23 @@
           <w:sz w:val="28"/>
           <w:szCs w:val="28"/>
         </w:rPr>
-        <w:t>This is a scheme of our game. We have a menu from where you are able to choose Start, Settings and Help. In the second option you can change the colour of our Tetris. In Help, we described every button’s role.</w:t>
+        <w:t xml:space="preserve">This is a scheme of our game. We have a menu from where you </w:t>
+      </w:r>
+      <w:proofErr w:type="gramStart"/>
+      <w:r>
+        <w:rPr>
+          <w:sz w:val="28"/>
+          <w:szCs w:val="28"/>
+        </w:rPr>
+        <w:t>are able to</w:t>
+      </w:r>
+      <w:proofErr w:type="gramEnd"/>
+      <w:r>
+        <w:rPr>
+          <w:sz w:val="28"/>
+          <w:szCs w:val="28"/>
+        </w:rPr>
+        <w:t xml:space="preserve"> choose Start, Settings and Help. In the second option you can change the colour of our Tetris. In Help, we described every button’s role.</w:t>
       </w:r>
     </w:p>
     <w:p>
@@ -2068,241 +2228,974 @@
     <w:p>
       <w:pPr>
         <w:pStyle w:val="ListParagraph"/>
-      </w:pPr>
-      <w:r>
-        <w:t>bool colorSelection()</w:t>
-      </w:r>
-    </w:p>
-    <w:p>
-      <w:pPr>
-        <w:pStyle w:val="ListParagraph"/>
-      </w:pPr>
-      <w:r>
-        <w:t>void gotoxy()</w:t>
-      </w:r>
-      <w:r>
+        <w:rPr>
+          <w:sz w:val="28"/>
+          <w:szCs w:val="28"/>
+        </w:rPr>
+      </w:pPr>
+      <w:r>
+        <w:rPr>
+          <w:sz w:val="28"/>
+          <w:szCs w:val="28"/>
+        </w:rPr>
+        <w:t>enum- here is the list of colours</w:t>
+      </w:r>
+    </w:p>
+    <w:p>
+      <w:pPr>
+        <w:pStyle w:val="ListParagraph"/>
+        <w:rPr>
+          <w:sz w:val="28"/>
+          <w:szCs w:val="28"/>
+        </w:rPr>
+      </w:pPr>
+      <w:r>
+        <w:rPr>
+          <w:sz w:val="28"/>
+          <w:szCs w:val="28"/>
+        </w:rPr>
+        <w:t>struct QUESTION- all statements printed as your chance are included</w:t>
+      </w:r>
+    </w:p>
+    <w:p>
+      <w:pPr>
+        <w:pStyle w:val="ListParagraph"/>
+        <w:rPr>
+          <w:sz w:val="28"/>
+          <w:szCs w:val="28"/>
+        </w:rPr>
+      </w:pPr>
+      <w:r>
+        <w:rPr>
+          <w:sz w:val="28"/>
+          <w:szCs w:val="28"/>
+        </w:rPr>
+        <w:t xml:space="preserve">bool </w:t>
+      </w:r>
+      <w:proofErr w:type="gramStart"/>
+      <w:r>
+        <w:rPr>
+          <w:sz w:val="28"/>
+          <w:szCs w:val="28"/>
+        </w:rPr>
+        <w:t>colorSelection(</w:t>
+      </w:r>
+      <w:proofErr w:type="gramEnd"/>
+      <w:r>
+        <w:rPr>
+          <w:sz w:val="28"/>
+          <w:szCs w:val="28"/>
+        </w:rPr>
+        <w:t>)</w:t>
+      </w:r>
+      <w:r>
+        <w:rPr>
+          <w:sz w:val="28"/>
+          <w:szCs w:val="28"/>
+        </w:rPr>
         <w:t xml:space="preserve">- </w:t>
       </w:r>
       <w:r>
+        <w:rPr>
+          <w:sz w:val="28"/>
+          <w:szCs w:val="28"/>
+        </w:rPr>
+        <w:t>return new colour</w:t>
+      </w:r>
+    </w:p>
+    <w:p>
+      <w:pPr>
+        <w:pStyle w:val="ListParagraph"/>
+        <w:rPr>
+          <w:sz w:val="28"/>
+          <w:szCs w:val="28"/>
+        </w:rPr>
+      </w:pPr>
+      <w:r>
+        <w:rPr>
+          <w:sz w:val="28"/>
+          <w:szCs w:val="28"/>
+        </w:rPr>
+        <w:t xml:space="preserve">void </w:t>
+      </w:r>
+      <w:proofErr w:type="gramStart"/>
+      <w:r>
+        <w:rPr>
+          <w:sz w:val="28"/>
+          <w:szCs w:val="28"/>
+        </w:rPr>
+        <w:t>gotoxy(</w:t>
+      </w:r>
+      <w:proofErr w:type="gramEnd"/>
+      <w:r>
+        <w:rPr>
+          <w:sz w:val="28"/>
+          <w:szCs w:val="28"/>
+        </w:rPr>
+        <w:t>)</w:t>
+      </w:r>
+      <w:r>
+        <w:rPr>
+          <w:sz w:val="28"/>
+          <w:szCs w:val="28"/>
+        </w:rPr>
+        <w:t xml:space="preserve">- </w:t>
+      </w:r>
+      <w:r>
+        <w:rPr>
+          <w:sz w:val="28"/>
+          <w:szCs w:val="28"/>
+        </w:rPr>
         <w:t>c</w:t>
       </w:r>
       <w:r>
+        <w:rPr>
+          <w:sz w:val="28"/>
+          <w:szCs w:val="28"/>
+        </w:rPr>
         <w:t>oordinates of x and y</w:t>
       </w:r>
     </w:p>
     <w:p>
       <w:pPr>
         <w:pStyle w:val="ListParagraph"/>
-      </w:pPr>
-      <w:r>
-        <w:t>void Logo()</w:t>
-      </w:r>
-      <w:r>
+        <w:rPr>
+          <w:sz w:val="28"/>
+          <w:szCs w:val="28"/>
+        </w:rPr>
+      </w:pPr>
+      <w:r>
+        <w:rPr>
+          <w:sz w:val="28"/>
+          <w:szCs w:val="28"/>
+        </w:rPr>
+        <w:t xml:space="preserve">void </w:t>
+      </w:r>
+      <w:proofErr w:type="gramStart"/>
+      <w:r>
+        <w:rPr>
+          <w:sz w:val="28"/>
+          <w:szCs w:val="28"/>
+        </w:rPr>
+        <w:t>Logo(</w:t>
+      </w:r>
+      <w:proofErr w:type="gramEnd"/>
+      <w:r>
+        <w:rPr>
+          <w:sz w:val="28"/>
+          <w:szCs w:val="28"/>
+        </w:rPr>
+        <w:t>)</w:t>
+      </w:r>
+      <w:r>
+        <w:rPr>
+          <w:sz w:val="28"/>
+          <w:szCs w:val="28"/>
+        </w:rPr>
         <w:t>- ouput the “SCHRODINGER”S PETS” logo</w:t>
       </w:r>
     </w:p>
     <w:p>
       <w:pPr>
         <w:pStyle w:val="ListParagraph"/>
-      </w:pPr>
-      <w:r>
-        <w:t>void helpLogo()</w:t>
-      </w:r>
-      <w:r>
+        <w:rPr>
+          <w:sz w:val="28"/>
+          <w:szCs w:val="28"/>
+        </w:rPr>
+      </w:pPr>
+      <w:r>
+        <w:rPr>
+          <w:sz w:val="28"/>
+          <w:szCs w:val="28"/>
+        </w:rPr>
+        <w:t xml:space="preserve">void </w:t>
+      </w:r>
+      <w:proofErr w:type="gramStart"/>
+      <w:r>
+        <w:rPr>
+          <w:sz w:val="28"/>
+          <w:szCs w:val="28"/>
+        </w:rPr>
+        <w:t>helpLogo(</w:t>
+      </w:r>
+      <w:proofErr w:type="gramEnd"/>
+      <w:r>
+        <w:rPr>
+          <w:sz w:val="28"/>
+          <w:szCs w:val="28"/>
+        </w:rPr>
+        <w:t>)</w:t>
+      </w:r>
+      <w:r>
+        <w:rPr>
+          <w:sz w:val="28"/>
+          <w:szCs w:val="28"/>
+        </w:rPr>
         <w:t>- output the “HELP” logo</w:t>
       </w:r>
     </w:p>
     <w:p>
       <w:pPr>
         <w:pStyle w:val="ListParagraph"/>
-      </w:pPr>
-      <w:r>
-        <w:t>void settingsLogo()</w:t>
-      </w:r>
-      <w:r>
+        <w:rPr>
+          <w:sz w:val="28"/>
+          <w:szCs w:val="28"/>
+        </w:rPr>
+      </w:pPr>
+      <w:r>
+        <w:rPr>
+          <w:sz w:val="28"/>
+          <w:szCs w:val="28"/>
+        </w:rPr>
+        <w:t xml:space="preserve">void </w:t>
+      </w:r>
+      <w:proofErr w:type="gramStart"/>
+      <w:r>
+        <w:rPr>
+          <w:sz w:val="28"/>
+          <w:szCs w:val="28"/>
+        </w:rPr>
+        <w:t>settingsLogo(</w:t>
+      </w:r>
+      <w:proofErr w:type="gramEnd"/>
+      <w:r>
+        <w:rPr>
+          <w:sz w:val="28"/>
+          <w:szCs w:val="28"/>
+        </w:rPr>
+        <w:t>)</w:t>
+      </w:r>
+      <w:r>
+        <w:rPr>
+          <w:sz w:val="28"/>
+          <w:szCs w:val="28"/>
+        </w:rPr>
         <w:t>- output the “SETTINGS” logo</w:t>
       </w:r>
     </w:p>
     <w:p>
       <w:pPr>
         <w:pStyle w:val="ListParagraph"/>
-      </w:pPr>
-      <w:r>
-        <w:t>void mainMenu()</w:t>
-      </w:r>
-      <w:r>
+        <w:rPr>
+          <w:sz w:val="28"/>
+          <w:szCs w:val="28"/>
+        </w:rPr>
+      </w:pPr>
+      <w:r>
+        <w:rPr>
+          <w:sz w:val="28"/>
+          <w:szCs w:val="28"/>
+        </w:rPr>
+        <w:t xml:space="preserve">void </w:t>
+      </w:r>
+      <w:proofErr w:type="gramStart"/>
+      <w:r>
+        <w:rPr>
+          <w:sz w:val="28"/>
+          <w:szCs w:val="28"/>
+        </w:rPr>
+        <w:t>questionMenu(</w:t>
+      </w:r>
+      <w:proofErr w:type="gramEnd"/>
+      <w:r>
+        <w:rPr>
+          <w:sz w:val="28"/>
+          <w:szCs w:val="28"/>
+        </w:rPr>
+        <w:t>)- output your chance to go back in the game</w:t>
+      </w:r>
+    </w:p>
+    <w:p>
+      <w:pPr>
+        <w:pStyle w:val="ListParagraph"/>
+        <w:rPr>
+          <w:sz w:val="28"/>
+          <w:szCs w:val="28"/>
+        </w:rPr>
+      </w:pPr>
+      <w:r>
+        <w:rPr>
+          <w:sz w:val="28"/>
+          <w:szCs w:val="28"/>
+        </w:rPr>
+        <w:t xml:space="preserve">void </w:t>
+      </w:r>
+      <w:proofErr w:type="gramStart"/>
+      <w:r>
+        <w:rPr>
+          <w:sz w:val="28"/>
+          <w:szCs w:val="28"/>
+        </w:rPr>
+        <w:t>mainMenu(</w:t>
+      </w:r>
+      <w:proofErr w:type="gramEnd"/>
+      <w:r>
+        <w:rPr>
+          <w:sz w:val="28"/>
+          <w:szCs w:val="28"/>
+        </w:rPr>
+        <w:t>)</w:t>
+      </w:r>
+      <w:r>
+        <w:rPr>
+          <w:sz w:val="28"/>
+          <w:szCs w:val="28"/>
+        </w:rPr>
         <w:t xml:space="preserve">- call </w:t>
       </w:r>
       <w:r>
+        <w:rPr>
+          <w:sz w:val="28"/>
+          <w:szCs w:val="28"/>
+        </w:rPr>
         <w:t>Logo()</w:t>
       </w:r>
       <w:r>
+        <w:rPr>
+          <w:sz w:val="28"/>
+          <w:szCs w:val="28"/>
+        </w:rPr>
         <w:t>and output the options of the menu</w:t>
       </w:r>
     </w:p>
     <w:p>
       <w:pPr>
         <w:pStyle w:val="ListParagraph"/>
-      </w:pPr>
-      <w:r>
-        <w:t>void helpMenu()</w:t>
-      </w:r>
-      <w:r>
-        <w:t>- discribe the buttons you should use to play our tetris game</w:t>
-      </w:r>
-    </w:p>
-    <w:p>
-      <w:pPr>
-        <w:pStyle w:val="ListParagraph"/>
-      </w:pPr>
-      <w:r>
-        <w:t>void settingsColour()</w:t>
-      </w:r>
-      <w:r>
+        <w:rPr>
+          <w:sz w:val="28"/>
+          <w:szCs w:val="28"/>
+        </w:rPr>
+      </w:pPr>
+      <w:r>
+        <w:rPr>
+          <w:sz w:val="28"/>
+          <w:szCs w:val="28"/>
+        </w:rPr>
+        <w:t xml:space="preserve">void </w:t>
+      </w:r>
+      <w:proofErr w:type="gramStart"/>
+      <w:r>
+        <w:rPr>
+          <w:sz w:val="28"/>
+          <w:szCs w:val="28"/>
+        </w:rPr>
+        <w:t>helpMenu(</w:t>
+      </w:r>
+      <w:proofErr w:type="gramEnd"/>
+      <w:r>
+        <w:rPr>
+          <w:sz w:val="28"/>
+          <w:szCs w:val="28"/>
+        </w:rPr>
+        <w:t>)</w:t>
+      </w:r>
+      <w:r>
+        <w:rPr>
+          <w:sz w:val="28"/>
+          <w:szCs w:val="28"/>
+        </w:rPr>
+        <w:t xml:space="preserve">- discribe the buttons you should use to play our </w:t>
+      </w:r>
+      <w:r>
+        <w:rPr>
+          <w:sz w:val="28"/>
+          <w:szCs w:val="28"/>
+        </w:rPr>
+        <w:t>T</w:t>
+      </w:r>
+      <w:r>
+        <w:rPr>
+          <w:sz w:val="28"/>
+          <w:szCs w:val="28"/>
+        </w:rPr>
+        <w:t>etris</w:t>
+      </w:r>
+    </w:p>
+    <w:p>
+      <w:pPr>
+        <w:pStyle w:val="ListParagraph"/>
+        <w:rPr>
+          <w:sz w:val="28"/>
+          <w:szCs w:val="28"/>
+        </w:rPr>
+      </w:pPr>
+      <w:r>
+        <w:rPr>
+          <w:sz w:val="28"/>
+          <w:szCs w:val="28"/>
+        </w:rPr>
+        <w:t xml:space="preserve">void </w:t>
+      </w:r>
+      <w:proofErr w:type="gramStart"/>
+      <w:r>
+        <w:rPr>
+          <w:sz w:val="28"/>
+          <w:szCs w:val="28"/>
+        </w:rPr>
+        <w:t>settingsColour(</w:t>
+      </w:r>
+      <w:proofErr w:type="gramEnd"/>
+      <w:r>
+        <w:rPr>
+          <w:sz w:val="28"/>
+          <w:szCs w:val="28"/>
+        </w:rPr>
+        <w:t>)</w:t>
+      </w:r>
+      <w:r>
+        <w:rPr>
+          <w:sz w:val="28"/>
+          <w:szCs w:val="28"/>
+        </w:rPr>
         <w:t>- choice of five colours you are able to play with</w:t>
       </w:r>
     </w:p>
     <w:p>
       <w:pPr>
         <w:pStyle w:val="ListParagraph"/>
-      </w:pPr>
-      <w:r>
-        <w:t>void settingsMenu()- call settingsColour () and start the game with the selected colour</w:t>
-      </w:r>
-    </w:p>
-    <w:p>
-      <w:pPr>
-        <w:pStyle w:val="ListParagraph"/>
-      </w:pPr>
-      <w:r>
-        <w:t>void rotate()</w:t>
-      </w:r>
-      <w:r>
+        <w:rPr>
+          <w:sz w:val="28"/>
+          <w:szCs w:val="28"/>
+        </w:rPr>
+      </w:pPr>
+      <w:r>
+        <w:rPr>
+          <w:sz w:val="28"/>
+          <w:szCs w:val="28"/>
+        </w:rPr>
+        <w:t xml:space="preserve">void </w:t>
+      </w:r>
+      <w:proofErr w:type="gramStart"/>
+      <w:r>
+        <w:rPr>
+          <w:sz w:val="28"/>
+          <w:szCs w:val="28"/>
+        </w:rPr>
+        <w:t>settingsMenu(</w:t>
+      </w:r>
+      <w:proofErr w:type="gramEnd"/>
+      <w:r>
+        <w:rPr>
+          <w:sz w:val="28"/>
+          <w:szCs w:val="28"/>
+        </w:rPr>
+        <w:t xml:space="preserve">)- </w:t>
+      </w:r>
+      <w:r>
+        <w:rPr>
+          <w:sz w:val="28"/>
+          <w:szCs w:val="28"/>
+        </w:rPr>
+        <w:t xml:space="preserve">check which </w:t>
+      </w:r>
+      <w:r>
+        <w:rPr>
+          <w:sz w:val="28"/>
+          <w:szCs w:val="28"/>
+        </w:rPr>
+        <w:t>colour</w:t>
+      </w:r>
+      <w:r>
+        <w:rPr>
+          <w:sz w:val="28"/>
+          <w:szCs w:val="28"/>
+        </w:rPr>
+        <w:t xml:space="preserve"> you have chosen</w:t>
+      </w:r>
+    </w:p>
+    <w:p>
+      <w:pPr>
+        <w:pStyle w:val="ListParagraph"/>
+        <w:rPr>
+          <w:sz w:val="28"/>
+          <w:szCs w:val="28"/>
+        </w:rPr>
+      </w:pPr>
+      <w:r>
+        <w:rPr>
+          <w:sz w:val="28"/>
+          <w:szCs w:val="28"/>
+        </w:rPr>
+        <w:t xml:space="preserve">void </w:t>
+      </w:r>
+      <w:proofErr w:type="gramStart"/>
+      <w:r>
+        <w:rPr>
+          <w:sz w:val="28"/>
+          <w:szCs w:val="28"/>
+        </w:rPr>
+        <w:t>rotate(</w:t>
+      </w:r>
+      <w:proofErr w:type="gramEnd"/>
+      <w:r>
+        <w:rPr>
+          <w:sz w:val="28"/>
+          <w:szCs w:val="28"/>
+        </w:rPr>
+        <w:t>)</w:t>
+      </w:r>
+      <w:r>
+        <w:rPr>
+          <w:sz w:val="28"/>
+          <w:szCs w:val="28"/>
+        </w:rPr>
         <w:t xml:space="preserve">- </w:t>
       </w:r>
       <w:r>
+        <w:rPr>
+          <w:sz w:val="28"/>
+          <w:szCs w:val="28"/>
+        </w:rPr>
         <w:t>rotate the block – 0, 90, 180, 270 degrees</w:t>
       </w:r>
     </w:p>
     <w:p>
       <w:pPr>
         <w:pStyle w:val="ListParagraph"/>
-      </w:pPr>
-      <w:r>
-        <w:t>void doesPieceFit</w:t>
-      </w:r>
-      <w:r>
-        <w:t>()</w:t>
-      </w:r>
-      <w:r>
-        <w:t>- do a collision check and if the block is at the lower limit stops its movement</w:t>
-      </w:r>
-    </w:p>
-    <w:p>
-      <w:pPr>
-        <w:pStyle w:val="ListParagraph"/>
-      </w:pPr>
-      <w:r>
-        <w:t>void game()</w:t>
-      </w:r>
-      <w:r>
+        <w:rPr>
+          <w:sz w:val="28"/>
+          <w:szCs w:val="28"/>
+        </w:rPr>
+      </w:pPr>
+      <w:r>
+        <w:rPr>
+          <w:sz w:val="28"/>
+          <w:szCs w:val="28"/>
+        </w:rPr>
+        <w:t xml:space="preserve">void </w:t>
+      </w:r>
+      <w:proofErr w:type="gramStart"/>
+      <w:r>
+        <w:rPr>
+          <w:sz w:val="28"/>
+          <w:szCs w:val="28"/>
+        </w:rPr>
+        <w:t>doesPieceFit</w:t>
+      </w:r>
+      <w:r>
+        <w:rPr>
+          <w:sz w:val="28"/>
+          <w:szCs w:val="28"/>
+        </w:rPr>
+        <w:t>(</w:t>
+      </w:r>
+      <w:proofErr w:type="gramEnd"/>
+      <w:r>
+        <w:rPr>
+          <w:sz w:val="28"/>
+          <w:szCs w:val="28"/>
+        </w:rPr>
+        <w:t>)</w:t>
+      </w:r>
+      <w:r>
+        <w:rPr>
+          <w:sz w:val="28"/>
+          <w:szCs w:val="28"/>
+        </w:rPr>
+        <w:t>- if the block is at the lower limit stops its movement</w:t>
+      </w:r>
+    </w:p>
+    <w:p>
+      <w:pPr>
+        <w:pStyle w:val="ListParagraph"/>
+        <w:rPr>
+          <w:sz w:val="28"/>
+          <w:szCs w:val="28"/>
+        </w:rPr>
+      </w:pPr>
+      <w:r>
+        <w:rPr>
+          <w:sz w:val="28"/>
+          <w:szCs w:val="28"/>
+        </w:rPr>
+        <w:t xml:space="preserve">void </w:t>
+      </w:r>
+      <w:proofErr w:type="gramStart"/>
+      <w:r>
+        <w:rPr>
+          <w:sz w:val="28"/>
+          <w:szCs w:val="28"/>
+        </w:rPr>
+        <w:t>game(</w:t>
+      </w:r>
+      <w:proofErr w:type="gramEnd"/>
+      <w:r>
+        <w:rPr>
+          <w:sz w:val="28"/>
+          <w:szCs w:val="28"/>
+        </w:rPr>
+        <w:t>)</w:t>
+      </w:r>
+      <w:r>
+        <w:rPr>
+          <w:sz w:val="28"/>
+          <w:szCs w:val="28"/>
+        </w:rPr>
         <w:t>- create screen buffer, create a play field buffer and borders</w:t>
       </w:r>
     </w:p>
     <w:p>
       <w:pPr>
         <w:pStyle w:val="ListParagraph"/>
-      </w:pPr>
-      <w:r>
-        <w:t>void changeDifficultyIfNeeded()</w:t>
-      </w:r>
-      <w:r>
+        <w:rPr>
+          <w:sz w:val="28"/>
+          <w:szCs w:val="28"/>
+        </w:rPr>
+      </w:pPr>
+      <w:r>
+        <w:rPr>
+          <w:sz w:val="28"/>
+          <w:szCs w:val="28"/>
+        </w:rPr>
+        <w:t xml:space="preserve">void </w:t>
+      </w:r>
+      <w:proofErr w:type="gramStart"/>
+      <w:r>
+        <w:rPr>
+          <w:sz w:val="28"/>
+          <w:szCs w:val="28"/>
+        </w:rPr>
+        <w:t>gameOver(</w:t>
+      </w:r>
+      <w:proofErr w:type="gramEnd"/>
+      <w:r>
+        <w:rPr>
+          <w:sz w:val="28"/>
+          <w:szCs w:val="28"/>
+        </w:rPr>
+        <w:t>)- print your score afterwards finishing the game</w:t>
+      </w:r>
+    </w:p>
+    <w:p>
+      <w:pPr>
+        <w:pStyle w:val="ListParagraph"/>
+        <w:rPr>
+          <w:sz w:val="28"/>
+          <w:szCs w:val="28"/>
+        </w:rPr>
+      </w:pPr>
+      <w:r>
+        <w:rPr>
+          <w:sz w:val="28"/>
+          <w:szCs w:val="28"/>
+        </w:rPr>
+        <w:t xml:space="preserve">void </w:t>
+      </w:r>
+      <w:proofErr w:type="gramStart"/>
+      <w:r>
+        <w:rPr>
+          <w:sz w:val="28"/>
+          <w:szCs w:val="28"/>
+        </w:rPr>
+        <w:t>changeDifficultyIfNeeded(</w:t>
+      </w:r>
+      <w:proofErr w:type="gramEnd"/>
+      <w:r>
+        <w:rPr>
+          <w:sz w:val="28"/>
+          <w:szCs w:val="28"/>
+        </w:rPr>
+        <w:t>)</w:t>
+      </w:r>
+      <w:r>
+        <w:rPr>
+          <w:sz w:val="28"/>
+          <w:szCs w:val="28"/>
+        </w:rPr>
         <w:t>-  control the speed</w:t>
       </w:r>
       <w:r>
+        <w:rPr>
+          <w:sz w:val="28"/>
+          <w:szCs w:val="28"/>
+        </w:rPr>
         <w:t xml:space="preserve"> of the blocks</w:t>
       </w:r>
     </w:p>
     <w:p>
       <w:pPr>
         <w:pStyle w:val="ListParagraph"/>
-      </w:pPr>
-      <w:r>
+        <w:rPr>
+          <w:sz w:val="28"/>
+          <w:szCs w:val="28"/>
+        </w:rPr>
+      </w:pPr>
+      <w:r>
+        <w:rPr>
+          <w:sz w:val="28"/>
+          <w:szCs w:val="28"/>
+        </w:rPr>
         <w:t>voi</w:t>
       </w:r>
       <w:r>
-        <w:t>d drawScore()</w:t>
-      </w:r>
-      <w:r>
+        <w:rPr>
+          <w:sz w:val="28"/>
+          <w:szCs w:val="28"/>
+        </w:rPr>
+        <w:t xml:space="preserve">d </w:t>
+      </w:r>
+      <w:proofErr w:type="gramStart"/>
+      <w:r>
+        <w:rPr>
+          <w:sz w:val="28"/>
+          <w:szCs w:val="28"/>
+        </w:rPr>
+        <w:t>drawScore(</w:t>
+      </w:r>
+      <w:proofErr w:type="gramEnd"/>
+      <w:r>
+        <w:rPr>
+          <w:sz w:val="28"/>
+          <w:szCs w:val="28"/>
+        </w:rPr>
+        <w:t>)</w:t>
+      </w:r>
+      <w:r>
+        <w:rPr>
+          <w:sz w:val="28"/>
+          <w:szCs w:val="28"/>
+        </w:rPr>
         <w:t>- output the score</w:t>
       </w:r>
     </w:p>
     <w:p>
       <w:pPr>
         <w:pStyle w:val="ListParagraph"/>
-      </w:pPr>
-      <w:r>
-        <w:t>void drawPiece()</w:t>
-      </w:r>
-      <w:r>
+        <w:rPr>
+          <w:sz w:val="28"/>
+          <w:szCs w:val="28"/>
+        </w:rPr>
+      </w:pPr>
+      <w:r>
+        <w:rPr>
+          <w:sz w:val="28"/>
+          <w:szCs w:val="28"/>
+        </w:rPr>
+        <w:t xml:space="preserve">void </w:t>
+      </w:r>
+      <w:proofErr w:type="gramStart"/>
+      <w:r>
+        <w:rPr>
+          <w:sz w:val="28"/>
+          <w:szCs w:val="28"/>
+        </w:rPr>
+        <w:t>drawPiece(</w:t>
+      </w:r>
+      <w:proofErr w:type="gramEnd"/>
+      <w:r>
+        <w:rPr>
+          <w:sz w:val="28"/>
+          <w:szCs w:val="28"/>
+        </w:rPr>
+        <w:t>)</w:t>
+      </w:r>
+      <w:r>
+        <w:rPr>
+          <w:sz w:val="28"/>
+          <w:szCs w:val="28"/>
+        </w:rPr>
         <w:t xml:space="preserve">- </w:t>
       </w:r>
       <w:r>
+        <w:rPr>
+          <w:sz w:val="28"/>
+          <w:szCs w:val="28"/>
+        </w:rPr>
         <w:t>create a piece</w:t>
       </w:r>
     </w:p>
     <w:p>
       <w:pPr>
         <w:pStyle w:val="ListParagraph"/>
-      </w:pPr>
-      <w:r>
-        <w:t>void drawField()</w:t>
-      </w:r>
-      <w:r>
+        <w:rPr>
+          <w:sz w:val="28"/>
+          <w:szCs w:val="28"/>
+        </w:rPr>
+      </w:pPr>
+      <w:r>
+        <w:rPr>
+          <w:sz w:val="28"/>
+          <w:szCs w:val="28"/>
+        </w:rPr>
+        <w:t xml:space="preserve">void </w:t>
+      </w:r>
+      <w:proofErr w:type="gramStart"/>
+      <w:r>
+        <w:rPr>
+          <w:sz w:val="28"/>
+          <w:szCs w:val="28"/>
+        </w:rPr>
+        <w:t>drawField(</w:t>
+      </w:r>
+      <w:proofErr w:type="gramEnd"/>
+      <w:r>
+        <w:rPr>
+          <w:sz w:val="28"/>
+          <w:szCs w:val="28"/>
+        </w:rPr>
+        <w:t>)</w:t>
+      </w:r>
+      <w:r>
+        <w:rPr>
+          <w:sz w:val="28"/>
+          <w:szCs w:val="28"/>
+        </w:rPr>
         <w:t>- create limits of block’s movement</w:t>
       </w:r>
     </w:p>
     <w:p>
       <w:pPr>
         <w:pStyle w:val="ListParagraph"/>
-      </w:pPr>
-      <w:r>
-        <w:t>void increaseScoreIfNeeded()</w:t>
-      </w:r>
-      <w:r>
+        <w:rPr>
+          <w:sz w:val="28"/>
+          <w:szCs w:val="28"/>
+        </w:rPr>
+      </w:pPr>
+      <w:r>
+        <w:rPr>
+          <w:sz w:val="28"/>
+          <w:szCs w:val="28"/>
+        </w:rPr>
+        <w:t xml:space="preserve">void </w:t>
+      </w:r>
+      <w:proofErr w:type="gramStart"/>
+      <w:r>
+        <w:rPr>
+          <w:sz w:val="28"/>
+          <w:szCs w:val="28"/>
+        </w:rPr>
+        <w:t>increaseScoreIfNeeded(</w:t>
+      </w:r>
+      <w:proofErr w:type="gramEnd"/>
+      <w:r>
+        <w:rPr>
+          <w:sz w:val="28"/>
+          <w:szCs w:val="28"/>
+        </w:rPr>
+        <w:t>)</w:t>
+      </w:r>
+      <w:r>
+        <w:rPr>
+          <w:sz w:val="28"/>
+          <w:szCs w:val="28"/>
+        </w:rPr>
         <w:t>-  if we make a line, our score increases</w:t>
       </w:r>
     </w:p>
     <w:p>
       <w:pPr>
         <w:pStyle w:val="ListParagraph"/>
-      </w:pPr>
-      <w:r>
-        <w:t>void checkCompletedLines()</w:t>
-      </w:r>
-      <w:r>
+        <w:rPr>
+          <w:sz w:val="28"/>
+          <w:szCs w:val="28"/>
+        </w:rPr>
+      </w:pPr>
+      <w:r>
+        <w:rPr>
+          <w:sz w:val="28"/>
+          <w:szCs w:val="28"/>
+        </w:rPr>
+        <w:t xml:space="preserve">void </w:t>
+      </w:r>
+      <w:proofErr w:type="gramStart"/>
+      <w:r>
+        <w:rPr>
+          <w:sz w:val="28"/>
+          <w:szCs w:val="28"/>
+        </w:rPr>
+        <w:t>checkCompletedLines(</w:t>
+      </w:r>
+      <w:proofErr w:type="gramEnd"/>
+      <w:r>
+        <w:rPr>
+          <w:sz w:val="28"/>
+          <w:szCs w:val="28"/>
+        </w:rPr>
+        <w:t>)</w:t>
+      </w:r>
+      <w:r>
+        <w:rPr>
+          <w:sz w:val="28"/>
+          <w:szCs w:val="28"/>
+        </w:rPr>
         <w:t>- if we make a line, it disappears</w:t>
       </w:r>
     </w:p>
     <w:p>
       <w:pPr>
         <w:pStyle w:val="ListParagraph"/>
-      </w:pPr>
-      <w:r>
-        <w:t>void generatePieces()</w:t>
-      </w:r>
-      <w:r>
+        <w:rPr>
+          <w:sz w:val="28"/>
+          <w:szCs w:val="28"/>
+        </w:rPr>
+      </w:pPr>
+      <w:r>
+        <w:rPr>
+          <w:sz w:val="28"/>
+          <w:szCs w:val="28"/>
+        </w:rPr>
+        <w:t xml:space="preserve">void </w:t>
+      </w:r>
+      <w:proofErr w:type="gramStart"/>
+      <w:r>
+        <w:rPr>
+          <w:sz w:val="28"/>
+          <w:szCs w:val="28"/>
+        </w:rPr>
+        <w:t>generatePieces(</w:t>
+      </w:r>
+      <w:proofErr w:type="gramEnd"/>
+      <w:r>
+        <w:rPr>
+          <w:sz w:val="28"/>
+          <w:szCs w:val="28"/>
+        </w:rPr>
+        <w:t>)</w:t>
+      </w:r>
+      <w:r>
+        <w:rPr>
+          <w:sz w:val="28"/>
+          <w:szCs w:val="28"/>
+        </w:rPr>
         <w:t xml:space="preserve">- convert  the piece to string </w:t>
       </w:r>
     </w:p>
     <w:p>
       <w:pPr>
         <w:pStyle w:val="ListParagraph"/>
-      </w:pPr>
-      <w:r>
-        <w:t>int main()</w:t>
-      </w:r>
-      <w:r>
+        <w:rPr>
+          <w:sz w:val="28"/>
+          <w:szCs w:val="28"/>
+        </w:rPr>
+      </w:pPr>
+      <w:r>
+        <w:rPr>
+          <w:sz w:val="28"/>
+          <w:szCs w:val="28"/>
+        </w:rPr>
+        <w:t xml:space="preserve">int </w:t>
+      </w:r>
+      <w:proofErr w:type="gramStart"/>
+      <w:r>
+        <w:rPr>
+          <w:sz w:val="28"/>
+          <w:szCs w:val="28"/>
+        </w:rPr>
+        <w:t>main(</w:t>
+      </w:r>
+      <w:proofErr w:type="gramEnd"/>
+      <w:r>
+        <w:rPr>
+          <w:sz w:val="28"/>
+          <w:szCs w:val="28"/>
+        </w:rPr>
+        <w:t>)</w:t>
+      </w:r>
+      <w:r>
+        <w:rPr>
+          <w:sz w:val="28"/>
+          <w:szCs w:val="28"/>
+        </w:rPr>
         <w:t>- call main() which contains the concept of Tetris</w:t>
       </w:r>
     </w:p>

</xml_diff>